<commit_message>
Modifica sequence diagrams per carrello e check-out carrello
Sono stati modificati i sequence diagrams relativi all'inserimento/rimozione/variazione quantità dei prodotti nel carrello e al check-out del carrello.
</commit_message>
<xml_diff>
--- a/Deliverables/RAD.docx
+++ b/Deliverables/RAD.docx
@@ -23483,8 +23483,6 @@
           </wp:inline>
         </w:drawing>
       </w:r>
-      <w:bookmarkStart w:id="31" w:name="_GoBack"/>
-      <w:bookmarkEnd w:id="31"/>
     </w:p>
     <w:p>
       <w:pPr>
@@ -26241,6 +26239,28 @@
         <w:jc w:val="both"/>
         <w:rPr>
           <w:rFonts w:asciiTheme="minorHAnsi" w:hAnsiTheme="minorHAnsi"/>
+          <w:color w:val="FF0000"/>
+          <w:sz w:val="26"/>
+          <w:szCs w:val="26"/>
+        </w:rPr>
+      </w:pPr>
+    </w:p>
+    <w:p>
+      <w:pPr>
+        <w:jc w:val="both"/>
+        <w:rPr>
+          <w:rFonts w:asciiTheme="minorHAnsi" w:hAnsiTheme="minorHAnsi"/>
+          <w:color w:val="FF0000"/>
+          <w:sz w:val="26"/>
+          <w:szCs w:val="26"/>
+        </w:rPr>
+      </w:pPr>
+    </w:p>
+    <w:p>
+      <w:pPr>
+        <w:jc w:val="both"/>
+        <w:rPr>
+          <w:rFonts w:asciiTheme="minorHAnsi" w:hAnsiTheme="minorHAnsi"/>
           <w:color w:val="000000" w:themeColor="text1"/>
           <w:sz w:val="26"/>
           <w:szCs w:val="26"/>
@@ -26266,6 +26286,7 @@
           <w:sz w:val="26"/>
           <w:szCs w:val="26"/>
         </w:rPr>
+        <w:lastRenderedPageBreak/>
         <w:t xml:space="preserve">UC model </w:t>
       </w:r>
       <w:proofErr w:type="gramStart"/>
@@ -26323,7 +26344,6 @@
           <w:szCs w:val="26"/>
           <w:lang w:val="it-IT"/>
         </w:rPr>
-        <w:lastRenderedPageBreak/>
         <w:drawing>
           <wp:inline distT="0" distB="0" distL="0" distR="0" wp14:anchorId="31B4E77F" wp14:editId="0421AF3C">
             <wp:extent cx="4962016" cy="2258572"/>
@@ -26847,7 +26867,17 @@
           <w:sz w:val="26"/>
           <w:szCs w:val="26"/>
         </w:rPr>
-        <w:t xml:space="preserve"> sistema genera i campi richiesti per inserire i dati della carta: titolare, numero della carta, data di scadenza, numero CVV. A questo punto l’utente inserisce le informazioni </w:t>
+        <w:t xml:space="preserve"> sistema genera i campi richiesti per inserire i dati della carta: titolare, numero della carta, data di </w:t>
+      </w:r>
+      <w:r>
+        <w:rPr>
+          <w:rFonts w:asciiTheme="minorHAnsi" w:hAnsiTheme="minorHAnsi"/>
+          <w:color w:val="000000" w:themeColor="text1"/>
+          <w:sz w:val="26"/>
+          <w:szCs w:val="26"/>
+        </w:rPr>
+        <w:lastRenderedPageBreak/>
+        <w:t xml:space="preserve">scadenza, numero CVV. A questo punto l’utente inserisce le informazioni </w:t>
       </w:r>
       <w:proofErr w:type="gramStart"/>
       <w:r>
@@ -26889,7 +26919,6 @@
           <w:sz w:val="26"/>
           <w:szCs w:val="26"/>
         </w:rPr>
-        <w:lastRenderedPageBreak/>
         <w:t>B. Se l’utente sceglie “Paypal” oppure “Contrassegno” allora si passa al punto successivo.</w:t>
       </w:r>
     </w:p>
@@ -27710,6 +27739,7 @@
           <w:sz w:val="26"/>
           <w:szCs w:val="26"/>
         </w:rPr>
+        <w:lastRenderedPageBreak/>
         <w:t>Il</w:t>
       </w:r>
       <w:proofErr w:type="gramEnd"/>
@@ -27747,7 +27777,6 @@
           <w:sz w:val="26"/>
           <w:szCs w:val="26"/>
         </w:rPr>
-        <w:lastRenderedPageBreak/>
         <w:t>Il</w:t>
       </w:r>
       <w:proofErr w:type="gramEnd"/>
@@ -28677,6 +28706,7 @@
           <w:sz w:val="26"/>
           <w:szCs w:val="26"/>
         </w:rPr>
+        <w:lastRenderedPageBreak/>
         <w:t>Il</w:t>
       </w:r>
       <w:proofErr w:type="gramEnd"/>
@@ -28748,7 +28778,6 @@
           <w:sz w:val="26"/>
           <w:szCs w:val="26"/>
         </w:rPr>
-        <w:lastRenderedPageBreak/>
         <w:t>UC 16.4</w:t>
       </w:r>
       <w:r>
@@ -38253,7 +38282,7 @@
           <w:color w:val="FF0000"/>
         </w:rPr>
       </w:pPr>
-      <w:bookmarkStart w:id="32" w:name="_Toc156485964"/>
+      <w:bookmarkStart w:id="31" w:name="_Toc156485964"/>
       <w:r>
         <w:rPr>
           <w:b/>
@@ -38262,7 +38291,7 @@
         <w:lastRenderedPageBreak/>
         <w:t>3.4.3 Object model</w:t>
       </w:r>
-      <w:bookmarkEnd w:id="32"/>
+      <w:bookmarkEnd w:id="31"/>
     </w:p>
     <w:p>
       <w:pPr>
@@ -38413,7 +38442,7 @@
           <w:color w:val="FF0000"/>
         </w:rPr>
       </w:pPr>
-      <w:bookmarkStart w:id="33" w:name="_Toc156485965"/>
+      <w:bookmarkStart w:id="32" w:name="_Toc156485965"/>
       <w:r>
         <w:rPr>
           <w:b/>
@@ -38421,7 +38450,7 @@
         </w:rPr>
         <w:t>3.4.4 Dynamic model</w:t>
       </w:r>
-      <w:bookmarkEnd w:id="33"/>
+      <w:bookmarkEnd w:id="32"/>
     </w:p>
     <w:p>
       <w:pPr>
@@ -40442,8 +40471,8 @@
         </w:rPr>
         <w:drawing>
           <wp:inline distT="0" distB="0" distL="0" distR="0">
-            <wp:extent cx="5943600" cy="2694721"/>
-            <wp:effectExtent l="0" t="0" r="0" b="0"/>
+            <wp:extent cx="5676897" cy="2841273"/>
+            <wp:effectExtent l="0" t="0" r="635" b="0"/>
             <wp:docPr id="43" name="Immagine 43"/>
             <wp:cNvGraphicFramePr>
               <a:graphicFrameLocks xmlns:a="http://schemas.openxmlformats.org/drawingml/2006/main" noChangeAspect="1"/>
@@ -40470,7 +40499,7 @@
                   <pic:spPr>
                     <a:xfrm>
                       <a:off x="0" y="0"/>
-                      <a:ext cx="5943600" cy="2694721"/>
+                      <a:ext cx="5676897" cy="2841273"/>
                     </a:xfrm>
                     <a:prstGeom prst="rect">
                       <a:avLst/>
@@ -40494,78 +40523,10 @@
           <w:szCs w:val="30"/>
         </w:rPr>
       </w:pPr>
-    </w:p>
-    <w:p>
-      <w:pPr>
-        <w:jc w:val="both"/>
-        <w:rPr>
-          <w:rFonts w:asciiTheme="minorHAnsi" w:hAnsiTheme="minorHAnsi"/>
-          <w:i/>
-          <w:color w:val="FF0000"/>
-          <w:sz w:val="30"/>
-          <w:szCs w:val="30"/>
-        </w:rPr>
-      </w:pPr>
-    </w:p>
-    <w:p>
-      <w:pPr>
-        <w:jc w:val="both"/>
-        <w:rPr>
-          <w:rFonts w:asciiTheme="minorHAnsi" w:hAnsiTheme="minorHAnsi"/>
-          <w:i/>
-          <w:color w:val="FF0000"/>
-          <w:sz w:val="30"/>
-          <w:szCs w:val="30"/>
-        </w:rPr>
-      </w:pPr>
-      <w:r>
-        <w:rPr>
-          <w:rFonts w:asciiTheme="minorHAnsi" w:hAnsiTheme="minorHAnsi"/>
-          <w:i/>
-          <w:color w:val="FF0000"/>
-          <w:sz w:val="30"/>
-          <w:szCs w:val="30"/>
-        </w:rPr>
-        <w:t xml:space="preserve">Rimozione di </w:t>
-      </w:r>
-      <w:proofErr w:type="gramStart"/>
-      <w:r>
-        <w:rPr>
-          <w:rFonts w:asciiTheme="minorHAnsi" w:hAnsiTheme="minorHAnsi"/>
-          <w:i/>
-          <w:color w:val="FF0000"/>
-          <w:sz w:val="30"/>
-          <w:szCs w:val="30"/>
-        </w:rPr>
-        <w:t>un</w:t>
-      </w:r>
-      <w:proofErr w:type="gramEnd"/>
-      <w:r>
-        <w:rPr>
-          <w:rFonts w:asciiTheme="minorHAnsi" w:hAnsiTheme="minorHAnsi"/>
-          <w:i/>
-          <w:color w:val="FF0000"/>
-          <w:sz w:val="30"/>
-          <w:szCs w:val="30"/>
-        </w:rPr>
-        <w:t xml:space="preserve"> prodotto dal carrello</w:t>
-      </w:r>
-    </w:p>
-    <w:p>
-      <w:pPr>
-        <w:jc w:val="both"/>
-        <w:rPr>
-          <w:rFonts w:asciiTheme="minorHAnsi" w:hAnsiTheme="minorHAnsi"/>
-          <w:i/>
-          <w:color w:val="FF0000"/>
-          <w:sz w:val="30"/>
-          <w:szCs w:val="30"/>
-        </w:rPr>
-      </w:pPr>
-      <w:r>
-        <w:rPr>
-          <w:rFonts w:asciiTheme="minorHAnsi" w:hAnsiTheme="minorHAnsi"/>
-          <w:i/>
+      <w:r>
+        <w:rPr>
+          <w:rFonts w:asciiTheme="minorHAnsi" w:hAnsiTheme="minorHAnsi"/>
+          <w:b/>
           <w:noProof/>
           <w:color w:val="FF0000"/>
           <w:sz w:val="30"/>
@@ -40574,9 +40535,9 @@
         </w:rPr>
         <w:drawing>
           <wp:inline distT="0" distB="0" distL="0" distR="0">
-            <wp:extent cx="4907280" cy="3320802"/>
-            <wp:effectExtent l="0" t="0" r="7620" b="0"/>
-            <wp:docPr id="44" name="Immagine 44"/>
+            <wp:extent cx="5413057" cy="2714625"/>
+            <wp:effectExtent l="0" t="0" r="0" b="0"/>
+            <wp:docPr id="33" name="Immagine 33"/>
             <wp:cNvGraphicFramePr>
               <a:graphicFrameLocks xmlns:a="http://schemas.openxmlformats.org/drawingml/2006/main" noChangeAspect="1"/>
             </wp:cNvGraphicFramePr>
@@ -40584,7 +40545,7 @@
               <a:graphicData uri="http://schemas.openxmlformats.org/drawingml/2006/picture">
                 <pic:pic xmlns:pic="http://schemas.openxmlformats.org/drawingml/2006/picture">
                   <pic:nvPicPr>
-                    <pic:cNvPr id="44" name="Rimozione di un prodotto dal carrello.png"/>
+                    <pic:cNvPr id="33" name="Sequence Diagram2 - utente.jpg"/>
                     <pic:cNvPicPr/>
                   </pic:nvPicPr>
                   <pic:blipFill>
@@ -40602,7 +40563,7 @@
                   <pic:spPr>
                     <a:xfrm>
                       <a:off x="0" y="0"/>
-                      <a:ext cx="4924300" cy="3332319"/>
+                      <a:ext cx="5418376" cy="2717293"/>
                     </a:xfrm>
                     <a:prstGeom prst="rect">
                       <a:avLst/>
@@ -40632,7 +40593,7 @@
         <w:jc w:val="both"/>
         <w:rPr>
           <w:rFonts w:asciiTheme="minorHAnsi" w:hAnsiTheme="minorHAnsi"/>
-          <w:b/>
+          <w:i/>
           <w:color w:val="FF0000"/>
           <w:sz w:val="30"/>
           <w:szCs w:val="30"/>
@@ -40650,7 +40611,10 @@
           <w:szCs w:val="30"/>
         </w:rPr>
       </w:pPr>
-      <w:r>
+    </w:p>
+    <w:p>
+      <w:pPr>
+        <w:jc w:val="both"/>
         <w:rPr>
           <w:rFonts w:asciiTheme="minorHAnsi" w:hAnsiTheme="minorHAnsi"/>
           <w:i/>
@@ -40658,10 +40622,11 @@
           <w:sz w:val="30"/>
           <w:szCs w:val="30"/>
         </w:rPr>
-        <w:t xml:space="preserve">Variazione della quantità di </w:t>
-      </w:r>
-      <w:proofErr w:type="gramStart"/>
-      <w:r>
+      </w:pPr>
+    </w:p>
+    <w:p>
+      <w:pPr>
+        <w:jc w:val="both"/>
         <w:rPr>
           <w:rFonts w:asciiTheme="minorHAnsi" w:hAnsiTheme="minorHAnsi"/>
           <w:i/>
@@ -40669,10 +40634,11 @@
           <w:sz w:val="30"/>
           <w:szCs w:val="30"/>
         </w:rPr>
-        <w:t>un</w:t>
-      </w:r>
-      <w:proofErr w:type="gramEnd"/>
-      <w:r>
+      </w:pPr>
+    </w:p>
+    <w:p>
+      <w:pPr>
+        <w:jc w:val="both"/>
         <w:rPr>
           <w:rFonts w:asciiTheme="minorHAnsi" w:hAnsiTheme="minorHAnsi"/>
           <w:i/>
@@ -40680,36 +40646,103 @@
           <w:sz w:val="30"/>
           <w:szCs w:val="30"/>
         </w:rPr>
-        <w:t xml:space="preserve"> prodotto del carrello</w:t>
-      </w:r>
-    </w:p>
-    <w:p>
-      <w:pPr>
-        <w:jc w:val="both"/>
-        <w:rPr>
-          <w:rFonts w:asciiTheme="minorHAnsi" w:hAnsiTheme="minorHAnsi"/>
-          <w:b/>
+      </w:pPr>
+    </w:p>
+    <w:p>
+      <w:pPr>
+        <w:jc w:val="both"/>
+        <w:rPr>
+          <w:rFonts w:asciiTheme="minorHAnsi" w:hAnsiTheme="minorHAnsi"/>
+          <w:i/>
           <w:color w:val="FF0000"/>
           <w:sz w:val="30"/>
           <w:szCs w:val="30"/>
         </w:rPr>
       </w:pPr>
-      <w:r>
-        <w:rPr>
-          <w:rFonts w:asciiTheme="minorHAnsi" w:hAnsiTheme="minorHAnsi"/>
-          <w:b/>
+    </w:p>
+    <w:p>
+      <w:pPr>
+        <w:jc w:val="both"/>
+        <w:rPr>
+          <w:rFonts w:asciiTheme="minorHAnsi" w:hAnsiTheme="minorHAnsi"/>
+          <w:i/>
+          <w:color w:val="FF0000"/>
+          <w:sz w:val="30"/>
+          <w:szCs w:val="30"/>
+        </w:rPr>
+      </w:pPr>
+    </w:p>
+    <w:p>
+      <w:pPr>
+        <w:jc w:val="both"/>
+        <w:rPr>
+          <w:rFonts w:asciiTheme="minorHAnsi" w:hAnsiTheme="minorHAnsi"/>
+          <w:i/>
+          <w:color w:val="FF0000"/>
+          <w:sz w:val="30"/>
+          <w:szCs w:val="30"/>
+        </w:rPr>
+      </w:pPr>
+      <w:r>
+        <w:rPr>
+          <w:rFonts w:asciiTheme="minorHAnsi" w:hAnsiTheme="minorHAnsi"/>
+          <w:i/>
+          <w:color w:val="FF0000"/>
+          <w:sz w:val="30"/>
+          <w:szCs w:val="30"/>
+        </w:rPr>
+        <w:lastRenderedPageBreak/>
+        <w:t xml:space="preserve">Rimozione di </w:t>
+      </w:r>
+      <w:proofErr w:type="gramStart"/>
+      <w:r>
+        <w:rPr>
+          <w:rFonts w:asciiTheme="minorHAnsi" w:hAnsiTheme="minorHAnsi"/>
+          <w:i/>
+          <w:color w:val="FF0000"/>
+          <w:sz w:val="30"/>
+          <w:szCs w:val="30"/>
+        </w:rPr>
+        <w:t>un</w:t>
+      </w:r>
+      <w:proofErr w:type="gramEnd"/>
+      <w:r>
+        <w:rPr>
+          <w:rFonts w:asciiTheme="minorHAnsi" w:hAnsiTheme="minorHAnsi"/>
+          <w:i/>
+          <w:color w:val="FF0000"/>
+          <w:sz w:val="30"/>
+          <w:szCs w:val="30"/>
+        </w:rPr>
+        <w:t xml:space="preserve"> prodotto dal carrello</w:t>
+      </w:r>
+    </w:p>
+    <w:p>
+      <w:pPr>
+        <w:jc w:val="both"/>
+        <w:rPr>
+          <w:rFonts w:asciiTheme="minorHAnsi" w:hAnsiTheme="minorHAnsi"/>
+          <w:i/>
+          <w:color w:val="FF0000"/>
+          <w:sz w:val="30"/>
+          <w:szCs w:val="30"/>
+        </w:rPr>
+      </w:pPr>
+      <w:r>
+        <w:rPr>
+          <w:rFonts w:asciiTheme="minorHAnsi" w:hAnsiTheme="minorHAnsi"/>
+          <w:i/>
           <w:noProof/>
           <w:color w:val="FF0000"/>
           <w:sz w:val="30"/>
           <w:szCs w:val="30"/>
           <w:lang w:val="it-IT"/>
         </w:rPr>
-        <w:lastRenderedPageBreak/>
         <w:drawing>
           <wp:inline distT="0" distB="0" distL="0" distR="0">
-            <wp:extent cx="6423660" cy="1983105"/>
+            <wp:extent cx="5072924" cy="3438525"/>
             <wp:effectExtent l="0" t="0" r="0" b="0"/>
-            <wp:docPr id="40" name="Immagine 40"/>
+            <wp:docPr id="44" name="Immagine 44"/>
             <wp:cNvGraphicFramePr>
               <a:graphicFrameLocks xmlns:a="http://schemas.openxmlformats.org/drawingml/2006/main" noChangeAspect="1"/>
             </wp:cNvGraphicFramePr>
@@ -40717,11 +40750,11 @@
               <a:graphicData uri="http://schemas.openxmlformats.org/drawingml/2006/picture">
                 <pic:pic xmlns:pic="http://schemas.openxmlformats.org/drawingml/2006/picture">
                   <pic:nvPicPr>
-                    <pic:cNvPr id="40" name="Variazione della quantità di un prodotto nel carrello(1).png"/>
+                    <pic:cNvPr id="44" name="Rimozione di un prodotto dal carrello.png"/>
                     <pic:cNvPicPr/>
                   </pic:nvPicPr>
                   <pic:blipFill>
-                    <a:blip r:embed="rId49" cstate="print">
+                    <a:blip r:embed="rId49">
                       <a:extLst>
                         <a:ext uri="{28A0092B-C50C-407E-A947-70E740481C1C}">
                           <a14:useLocalDpi xmlns:a14="http://schemas.microsoft.com/office/drawing/2010/main" val="0"/>
@@ -40735,7 +40768,7 @@
                   <pic:spPr>
                     <a:xfrm>
                       <a:off x="0" y="0"/>
-                      <a:ext cx="6470155" cy="1997459"/>
+                      <a:ext cx="5077016" cy="3441299"/>
                     </a:xfrm>
                     <a:prstGeom prst="rect">
                       <a:avLst/>
@@ -40757,74 +40790,118 @@
           <w:color w:val="FF0000"/>
           <w:sz w:val="30"/>
           <w:szCs w:val="30"/>
-          <w:u w:val="single"/>
-        </w:rPr>
-      </w:pPr>
-    </w:p>
-    <w:p>
-      <w:pPr>
-        <w:jc w:val="both"/>
-        <w:rPr>
-          <w:rFonts w:asciiTheme="minorHAnsi" w:hAnsiTheme="minorHAnsi"/>
-          <w:b/>
+        </w:rPr>
+      </w:pPr>
+    </w:p>
+    <w:p>
+      <w:pPr>
+        <w:jc w:val="both"/>
+        <w:rPr>
+          <w:rFonts w:asciiTheme="minorHAnsi" w:hAnsiTheme="minorHAnsi"/>
+          <w:i/>
+          <w:color w:val="FF0000"/>
+          <w:sz w:val="30"/>
+          <w:szCs w:val="30"/>
+        </w:rPr>
+      </w:pPr>
+    </w:p>
+    <w:p>
+      <w:pPr>
+        <w:jc w:val="both"/>
+        <w:rPr>
+          <w:rFonts w:asciiTheme="minorHAnsi" w:hAnsiTheme="minorHAnsi"/>
+          <w:i/>
+          <w:color w:val="FF0000"/>
+          <w:sz w:val="30"/>
+          <w:szCs w:val="30"/>
+        </w:rPr>
+      </w:pPr>
+      <w:r>
+        <w:rPr>
+          <w:rFonts w:asciiTheme="minorHAnsi" w:hAnsiTheme="minorHAnsi"/>
+          <w:i/>
+          <w:color w:val="FF0000"/>
+          <w:sz w:val="30"/>
+          <w:szCs w:val="30"/>
+        </w:rPr>
+        <w:t xml:space="preserve">Variazione della quantità di </w:t>
+      </w:r>
+      <w:proofErr w:type="gramStart"/>
+      <w:r>
+        <w:rPr>
+          <w:rFonts w:asciiTheme="minorHAnsi" w:hAnsiTheme="minorHAnsi"/>
+          <w:i/>
+          <w:color w:val="FF0000"/>
+          <w:sz w:val="30"/>
+          <w:szCs w:val="30"/>
+        </w:rPr>
+        <w:t>un</w:t>
+      </w:r>
+      <w:proofErr w:type="gramEnd"/>
+      <w:r>
+        <w:rPr>
+          <w:rFonts w:asciiTheme="minorHAnsi" w:hAnsiTheme="minorHAnsi"/>
+          <w:i/>
+          <w:color w:val="FF0000"/>
+          <w:sz w:val="30"/>
+          <w:szCs w:val="30"/>
+        </w:rPr>
+        <w:t xml:space="preserve"> prodotto del carrello</w:t>
+      </w:r>
+    </w:p>
+    <w:p>
+      <w:pPr>
+        <w:jc w:val="both"/>
+        <w:rPr>
+          <w:rFonts w:asciiTheme="minorHAnsi" w:hAnsiTheme="minorHAnsi"/>
           <w:color w:val="FF0000"/>
           <w:sz w:val="30"/>
           <w:szCs w:val="30"/>
           <w:u w:val="single"/>
         </w:rPr>
       </w:pPr>
-    </w:p>
-    <w:p>
-      <w:pPr>
-        <w:jc w:val="both"/>
-        <w:rPr>
-          <w:rFonts w:asciiTheme="minorHAnsi" w:hAnsiTheme="minorHAnsi"/>
-          <w:b/>
+      <w:r>
+        <w:rPr>
+          <w:rFonts w:asciiTheme="minorHAnsi" w:hAnsiTheme="minorHAnsi"/>
           <w:color w:val="FF0000"/>
           <w:sz w:val="30"/>
           <w:szCs w:val="30"/>
           <w:u w:val="single"/>
         </w:rPr>
-      </w:pPr>
-    </w:p>
-    <w:p>
-      <w:pPr>
-        <w:jc w:val="both"/>
-        <w:rPr>
-          <w:rFonts w:asciiTheme="minorHAnsi" w:hAnsiTheme="minorHAnsi"/>
-          <w:b/>
+        <w:t>Aumento</w:t>
+      </w:r>
+      <w:r>
+        <w:rPr>
+          <w:rFonts w:asciiTheme="minorHAnsi" w:hAnsiTheme="minorHAnsi"/>
           <w:color w:val="FF0000"/>
           <w:sz w:val="30"/>
           <w:szCs w:val="30"/>
           <w:u w:val="single"/>
         </w:rPr>
-      </w:pPr>
-    </w:p>
-    <w:p>
-      <w:pPr>
-        <w:jc w:val="both"/>
-        <w:rPr>
-          <w:rFonts w:asciiTheme="minorHAnsi" w:hAnsiTheme="minorHAnsi"/>
-          <w:b/>
+        <w:t xml:space="preserve"> della quantità di </w:t>
+      </w:r>
+      <w:proofErr w:type="gramStart"/>
+      <w:r>
+        <w:rPr>
+          <w:rFonts w:asciiTheme="minorHAnsi" w:hAnsiTheme="minorHAnsi"/>
           <w:color w:val="FF0000"/>
           <w:sz w:val="30"/>
           <w:szCs w:val="30"/>
           <w:u w:val="single"/>
         </w:rPr>
-      </w:pPr>
-    </w:p>
-    <w:p>
-      <w:pPr>
-        <w:jc w:val="both"/>
-        <w:rPr>
-          <w:rFonts w:asciiTheme="minorHAnsi" w:hAnsiTheme="minorHAnsi"/>
-          <w:b/>
+        <w:t>un</w:t>
+      </w:r>
+      <w:proofErr w:type="gramEnd"/>
+      <w:r>
+        <w:rPr>
+          <w:rFonts w:asciiTheme="minorHAnsi" w:hAnsiTheme="minorHAnsi"/>
           <w:color w:val="FF0000"/>
           <w:sz w:val="30"/>
           <w:szCs w:val="30"/>
           <w:u w:val="single"/>
         </w:rPr>
-      </w:pPr>
+        <w:t xml:space="preserve"> prodotto</w:t>
+      </w:r>
     </w:p>
     <w:p>
       <w:pPr>
@@ -40832,6 +40909,81 @@
         <w:rPr>
           <w:rFonts w:asciiTheme="minorHAnsi" w:hAnsiTheme="minorHAnsi"/>
           <w:b/>
+          <w:color w:val="FF0000"/>
+          <w:sz w:val="30"/>
+          <w:szCs w:val="30"/>
+        </w:rPr>
+      </w:pPr>
+      <w:r>
+        <w:rPr>
+          <w:rFonts w:asciiTheme="minorHAnsi" w:hAnsiTheme="minorHAnsi"/>
+          <w:b/>
+          <w:noProof/>
+          <w:color w:val="FF0000"/>
+          <w:sz w:val="30"/>
+          <w:szCs w:val="30"/>
+          <w:lang w:val="it-IT"/>
+        </w:rPr>
+        <w:drawing>
+          <wp:inline distT="0" distB="0" distL="0" distR="0">
+            <wp:extent cx="5047037" cy="2981325"/>
+            <wp:effectExtent l="0" t="0" r="1270" b="0"/>
+            <wp:docPr id="40" name="Immagine 40"/>
+            <wp:cNvGraphicFramePr>
+              <a:graphicFrameLocks xmlns:a="http://schemas.openxmlformats.org/drawingml/2006/main" noChangeAspect="1"/>
+            </wp:cNvGraphicFramePr>
+            <a:graphic xmlns:a="http://schemas.openxmlformats.org/drawingml/2006/main">
+              <a:graphicData uri="http://schemas.openxmlformats.org/drawingml/2006/picture">
+                <pic:pic xmlns:pic="http://schemas.openxmlformats.org/drawingml/2006/picture">
+                  <pic:nvPicPr>
+                    <pic:cNvPr id="40" name="Variazione della quantità di un prodotto nel carrello(1).png"/>
+                    <pic:cNvPicPr/>
+                  </pic:nvPicPr>
+                  <pic:blipFill>
+                    <a:blip r:embed="rId50">
+                      <a:extLst>
+                        <a:ext uri="{28A0092B-C50C-407E-A947-70E740481C1C}">
+                          <a14:useLocalDpi xmlns:a14="http://schemas.microsoft.com/office/drawing/2010/main" val="0"/>
+                        </a:ext>
+                      </a:extLst>
+                    </a:blip>
+                    <a:stretch>
+                      <a:fillRect/>
+                    </a:stretch>
+                  </pic:blipFill>
+                  <pic:spPr>
+                    <a:xfrm>
+                      <a:off x="0" y="0"/>
+                      <a:ext cx="5081085" cy="3001438"/>
+                    </a:xfrm>
+                    <a:prstGeom prst="rect">
+                      <a:avLst/>
+                    </a:prstGeom>
+                  </pic:spPr>
+                </pic:pic>
+              </a:graphicData>
+            </a:graphic>
+          </wp:inline>
+        </w:drawing>
+      </w:r>
+    </w:p>
+    <w:p>
+      <w:pPr>
+        <w:jc w:val="both"/>
+        <w:rPr>
+          <w:rFonts w:asciiTheme="minorHAnsi" w:hAnsiTheme="minorHAnsi"/>
+          <w:b/>
+          <w:color w:val="FF0000"/>
+          <w:sz w:val="30"/>
+          <w:szCs w:val="30"/>
+        </w:rPr>
+      </w:pPr>
+    </w:p>
+    <w:p>
+      <w:pPr>
+        <w:jc w:val="both"/>
+        <w:rPr>
+          <w:rFonts w:asciiTheme="minorHAnsi" w:hAnsiTheme="minorHAnsi"/>
           <w:color w:val="FF0000"/>
           <w:sz w:val="30"/>
           <w:szCs w:val="30"/>
@@ -40841,53 +40993,167 @@
       <w:r>
         <w:rPr>
           <w:rFonts w:asciiTheme="minorHAnsi" w:hAnsiTheme="minorHAnsi"/>
-          <w:b/>
           <w:color w:val="FF0000"/>
           <w:sz w:val="30"/>
           <w:szCs w:val="30"/>
           <w:u w:val="single"/>
         </w:rPr>
-        <w:t>Sequence diagram relativi all’acquisto di prodotti (</w:t>
+        <w:lastRenderedPageBreak/>
+        <w:t xml:space="preserve">Decremento della quantità di </w:t>
       </w:r>
       <w:proofErr w:type="gramStart"/>
       <w:r>
         <w:rPr>
           <w:rFonts w:asciiTheme="minorHAnsi" w:hAnsiTheme="minorHAnsi"/>
-          <w:b/>
           <w:color w:val="FF0000"/>
           <w:sz w:val="30"/>
           <w:szCs w:val="30"/>
           <w:u w:val="single"/>
         </w:rPr>
-        <w:t>check-out</w:t>
+        <w:t>un</w:t>
       </w:r>
       <w:proofErr w:type="gramEnd"/>
       <w:r>
         <w:rPr>
           <w:rFonts w:asciiTheme="minorHAnsi" w:hAnsiTheme="minorHAnsi"/>
-          <w:b/>
           <w:color w:val="FF0000"/>
           <w:sz w:val="30"/>
           <w:szCs w:val="30"/>
           <w:u w:val="single"/>
         </w:rPr>
-        <w:t xml:space="preserve"> carrello)</w:t>
-      </w:r>
-    </w:p>
-    <w:p>
-      <w:pPr>
-        <w:jc w:val="both"/>
-        <w:rPr>
-          <w:rFonts w:asciiTheme="minorHAnsi" w:hAnsiTheme="minorHAnsi"/>
-          <w:i/>
+        <w:t xml:space="preserve"> prodotto</w:t>
+      </w:r>
+    </w:p>
+    <w:p>
+      <w:pPr>
+        <w:jc w:val="both"/>
+        <w:rPr>
+          <w:rFonts w:asciiTheme="minorHAnsi" w:hAnsiTheme="minorHAnsi"/>
+          <w:b/>
+          <w:color w:val="FF0000"/>
+          <w:sz w:val="30"/>
+          <w:szCs w:val="30"/>
+        </w:rPr>
+      </w:pPr>
+      <w:r>
+        <w:rPr>
+          <w:rFonts w:asciiTheme="minorHAnsi" w:hAnsiTheme="minorHAnsi"/>
+          <w:b/>
           <w:noProof/>
           <w:color w:val="FF0000"/>
           <w:sz w:val="30"/>
           <w:szCs w:val="30"/>
           <w:lang w:val="it-IT"/>
         </w:rPr>
-      </w:pPr>
-      <w:r>
+        <w:drawing>
+          <wp:inline distT="0" distB="0" distL="0" distR="0">
+            <wp:extent cx="5943600" cy="3614420"/>
+            <wp:effectExtent l="0" t="0" r="0" b="5080"/>
+            <wp:docPr id="27" name="Immagine 27"/>
+            <wp:cNvGraphicFramePr>
+              <a:graphicFrameLocks xmlns:a="http://schemas.openxmlformats.org/drawingml/2006/main" noChangeAspect="1"/>
+            </wp:cNvGraphicFramePr>
+            <a:graphic xmlns:a="http://schemas.openxmlformats.org/drawingml/2006/main">
+              <a:graphicData uri="http://schemas.openxmlformats.org/drawingml/2006/picture">
+                <pic:pic xmlns:pic="http://schemas.openxmlformats.org/drawingml/2006/picture">
+                  <pic:nvPicPr>
+                    <pic:cNvPr id="27" name="DecrementoQuantita_carrello.jpg"/>
+                    <pic:cNvPicPr/>
+                  </pic:nvPicPr>
+                  <pic:blipFill>
+                    <a:blip r:embed="rId51">
+                      <a:extLst>
+                        <a:ext uri="{28A0092B-C50C-407E-A947-70E740481C1C}">
+                          <a14:useLocalDpi xmlns:a14="http://schemas.microsoft.com/office/drawing/2010/main" val="0"/>
+                        </a:ext>
+                      </a:extLst>
+                    </a:blip>
+                    <a:stretch>
+                      <a:fillRect/>
+                    </a:stretch>
+                  </pic:blipFill>
+                  <pic:spPr>
+                    <a:xfrm>
+                      <a:off x="0" y="0"/>
+                      <a:ext cx="5943600" cy="3614420"/>
+                    </a:xfrm>
+                    <a:prstGeom prst="rect">
+                      <a:avLst/>
+                    </a:prstGeom>
+                  </pic:spPr>
+                </pic:pic>
+              </a:graphicData>
+            </a:graphic>
+          </wp:inline>
+        </w:drawing>
+      </w:r>
+    </w:p>
+    <w:p>
+      <w:pPr>
+        <w:jc w:val="both"/>
+        <w:rPr>
+          <w:rFonts w:asciiTheme="minorHAnsi" w:hAnsiTheme="minorHAnsi"/>
+          <w:b/>
+          <w:color w:val="FF0000"/>
+          <w:sz w:val="30"/>
+          <w:szCs w:val="30"/>
+          <w:u w:val="single"/>
+        </w:rPr>
+      </w:pPr>
+    </w:p>
+    <w:p>
+      <w:pPr>
+        <w:jc w:val="both"/>
+        <w:rPr>
+          <w:rFonts w:asciiTheme="minorHAnsi" w:hAnsiTheme="minorHAnsi"/>
+          <w:b/>
+          <w:color w:val="FF0000"/>
+          <w:sz w:val="30"/>
+          <w:szCs w:val="30"/>
+          <w:u w:val="single"/>
+        </w:rPr>
+      </w:pPr>
+      <w:bookmarkStart w:id="33" w:name="_GoBack"/>
+      <w:bookmarkEnd w:id="33"/>
+      <w:r>
+        <w:rPr>
+          <w:rFonts w:asciiTheme="minorHAnsi" w:hAnsiTheme="minorHAnsi"/>
+          <w:b/>
+          <w:color w:val="FF0000"/>
+          <w:sz w:val="30"/>
+          <w:szCs w:val="30"/>
+          <w:u w:val="single"/>
+        </w:rPr>
+        <w:t>Sequence diagram relativi all’acquisto di prodotti (</w:t>
+      </w:r>
+      <w:proofErr w:type="gramStart"/>
+      <w:r>
+        <w:rPr>
+          <w:rFonts w:asciiTheme="minorHAnsi" w:hAnsiTheme="minorHAnsi"/>
+          <w:b/>
+          <w:color w:val="FF0000"/>
+          <w:sz w:val="30"/>
+          <w:szCs w:val="30"/>
+          <w:u w:val="single"/>
+        </w:rPr>
+        <w:t>check-out</w:t>
+      </w:r>
+      <w:proofErr w:type="gramEnd"/>
+      <w:r>
+        <w:rPr>
+          <w:rFonts w:asciiTheme="minorHAnsi" w:hAnsiTheme="minorHAnsi"/>
+          <w:b/>
+          <w:color w:val="FF0000"/>
+          <w:sz w:val="30"/>
+          <w:szCs w:val="30"/>
+          <w:u w:val="single"/>
+        </w:rPr>
+        <w:t xml:space="preserve"> carrello)</w:t>
+      </w:r>
+    </w:p>
+    <w:p>
+      <w:pPr>
+        <w:jc w:val="both"/>
         <w:rPr>
           <w:rFonts w:asciiTheme="minorHAnsi" w:hAnsiTheme="minorHAnsi"/>
           <w:i/>
@@ -40897,22 +41163,23 @@
           <w:szCs w:val="30"/>
           <w:lang w:val="it-IT"/>
         </w:rPr>
-        <w:t>Creazione ordine con pagamento mediante “Contrassegno” o “Paypal”</w:t>
-      </w:r>
-    </w:p>
-    <w:p>
-      <w:pPr>
-        <w:jc w:val="both"/>
-        <w:rPr>
-          <w:rFonts w:asciiTheme="minorHAnsi" w:hAnsiTheme="minorHAnsi"/>
+      </w:pPr>
+      <w:r>
+        <w:rPr>
+          <w:rFonts w:asciiTheme="minorHAnsi" w:hAnsiTheme="minorHAnsi"/>
+          <w:i/>
           <w:noProof/>
           <w:color w:val="FF0000"/>
           <w:sz w:val="30"/>
           <w:szCs w:val="30"/>
           <w:lang w:val="it-IT"/>
         </w:rPr>
-      </w:pPr>
-      <w:r>
+        <w:t>Creazione ordine con pagamento mediante “Contrassegno” o “Paypal”</w:t>
+      </w:r>
+    </w:p>
+    <w:p>
+      <w:pPr>
+        <w:jc w:val="both"/>
         <w:rPr>
           <w:rFonts w:asciiTheme="minorHAnsi" w:hAnsiTheme="minorHAnsi"/>
           <w:noProof/>
@@ -40921,6 +41188,17 @@
           <w:szCs w:val="30"/>
           <w:lang w:val="it-IT"/>
         </w:rPr>
+      </w:pPr>
+      <w:r>
+        <w:rPr>
+          <w:rFonts w:asciiTheme="minorHAnsi" w:hAnsiTheme="minorHAnsi"/>
+          <w:noProof/>
+          <w:color w:val="FF0000"/>
+          <w:sz w:val="30"/>
+          <w:szCs w:val="30"/>
+          <w:lang w:val="it-IT"/>
+        </w:rPr>
+        <w:lastRenderedPageBreak/>
         <w:drawing>
           <wp:inline distT="0" distB="0" distL="0" distR="0">
             <wp:extent cx="6180364" cy="3341971"/>
@@ -40937,7 +41215,7 @@
                     <pic:cNvPicPr/>
                   </pic:nvPicPr>
                   <pic:blipFill>
-                    <a:blip r:embed="rId50" cstate="print">
+                    <a:blip r:embed="rId52" cstate="print">
                       <a:extLst>
                         <a:ext uri="{28A0092B-C50C-407E-A947-70E740481C1C}">
                           <a14:useLocalDpi xmlns:a14="http://schemas.microsoft.com/office/drawing/2010/main" val="0"/>
@@ -40994,7 +41272,6 @@
           <w:szCs w:val="30"/>
           <w:lang w:val="it-IT"/>
         </w:rPr>
-        <w:lastRenderedPageBreak/>
         <w:t>Creazione ordine con pagamento mediante carta di credito</w:t>
       </w:r>
       <w:r>
@@ -41022,7 +41299,7 @@
                     <pic:cNvPicPr/>
                   </pic:nvPicPr>
                   <pic:blipFill>
-                    <a:blip r:embed="rId51" cstate="print">
+                    <a:blip r:embed="rId53" cstate="print">
                       <a:extLst>
                         <a:ext uri="{28A0092B-C50C-407E-A947-70E740481C1C}">
                           <a14:useLocalDpi xmlns:a14="http://schemas.microsoft.com/office/drawing/2010/main" val="0"/>
@@ -41094,6 +41371,7 @@
           <w:szCs w:val="30"/>
           <w:lang w:val="it-IT"/>
         </w:rPr>
+        <w:lastRenderedPageBreak/>
         <w:drawing>
           <wp:inline distT="0" distB="0" distL="0" distR="0">
             <wp:extent cx="6092574" cy="3469822"/>
@@ -41110,7 +41388,7 @@
                     <pic:cNvPicPr/>
                   </pic:nvPicPr>
                   <pic:blipFill>
-                    <a:blip r:embed="rId52">
+                    <a:blip r:embed="rId54">
                       <a:extLst>
                         <a:ext uri="{28A0092B-C50C-407E-A947-70E740481C1C}">
                           <a14:useLocalDpi xmlns:a14="http://schemas.microsoft.com/office/drawing/2010/main" val="0"/>
@@ -41166,7 +41444,6 @@
           <w:sz w:val="30"/>
           <w:szCs w:val="30"/>
         </w:rPr>
-        <w:lastRenderedPageBreak/>
         <w:t>Pagamento con carta di credito fallito</w:t>
       </w:r>
       <w:r>
@@ -41194,7 +41471,7 @@
                     <pic:cNvPicPr/>
                   </pic:nvPicPr>
                   <pic:blipFill>
-                    <a:blip r:embed="rId53" cstate="print">
+                    <a:blip r:embed="rId55" cstate="print">
                       <a:extLst>
                         <a:ext uri="{28A0092B-C50C-407E-A947-70E740481C1C}">
                           <a14:useLocalDpi xmlns:a14="http://schemas.microsoft.com/office/drawing/2010/main" val="0"/>
@@ -41287,6 +41564,7 @@
           <w:szCs w:val="30"/>
           <w:lang w:val="it-IT"/>
         </w:rPr>
+        <w:lastRenderedPageBreak/>
         <w:drawing>
           <wp:inline distT="0" distB="0" distL="0" distR="0" wp14:anchorId="06C1922A" wp14:editId="4B1100CA">
             <wp:extent cx="5625193" cy="3128010"/>
@@ -41303,7 +41581,7 @@
                     <pic:cNvPicPr/>
                   </pic:nvPicPr>
                   <pic:blipFill>
-                    <a:blip r:embed="rId54">
+                    <a:blip r:embed="rId56">
                       <a:extLst>
                         <a:ext uri="{28A0092B-C50C-407E-A947-70E740481C1C}">
                           <a14:useLocalDpi xmlns:a14="http://schemas.microsoft.com/office/drawing/2010/main" val="0"/>
@@ -41375,7 +41653,6 @@
           <w:szCs w:val="30"/>
           <w:u w:val="single"/>
         </w:rPr>
-        <w:lastRenderedPageBreak/>
         <w:t xml:space="preserve">Sequence diagram aventi come attore </w:t>
       </w:r>
       <w:proofErr w:type="gramStart"/>
@@ -41472,7 +41749,7 @@
                     <pic:cNvPicPr/>
                   </pic:nvPicPr>
                   <pic:blipFill>
-                    <a:blip r:embed="rId55">
+                    <a:blip r:embed="rId57">
                       <a:extLst>
                         <a:ext uri="{28A0092B-C50C-407E-A947-70E740481C1C}">
                           <a14:useLocalDpi xmlns:a14="http://schemas.microsoft.com/office/drawing/2010/main" val="0"/>
@@ -41530,6 +41807,7 @@
           <w:sz w:val="30"/>
           <w:szCs w:val="30"/>
         </w:rPr>
+        <w:lastRenderedPageBreak/>
         <w:t>Visualizzazione degli ordini evasi</w:t>
       </w:r>
     </w:p>
@@ -41568,7 +41846,7 @@
                     <pic:cNvPicPr/>
                   </pic:nvPicPr>
                   <pic:blipFill>
-                    <a:blip r:embed="rId56">
+                    <a:blip r:embed="rId58">
                       <a:extLst>
                         <a:ext uri="{28A0092B-C50C-407E-A947-70E740481C1C}">
                           <a14:useLocalDpi xmlns:a14="http://schemas.microsoft.com/office/drawing/2010/main" val="0"/>
@@ -41685,7 +41963,7 @@
                     <pic:cNvPicPr/>
                   </pic:nvPicPr>
                   <pic:blipFill>
-                    <a:blip r:embed="rId57" cstate="print">
+                    <a:blip r:embed="rId59" cstate="print">
                       <a:extLst>
                         <a:ext uri="{28A0092B-C50C-407E-A947-70E740481C1C}">
                           <a14:useLocalDpi xmlns:a14="http://schemas.microsoft.com/office/drawing/2010/main" val="0"/>
@@ -41730,6 +42008,7 @@
           <w:sz w:val="30"/>
           <w:szCs w:val="30"/>
         </w:rPr>
+        <w:lastRenderedPageBreak/>
         <w:t xml:space="preserve">Richiesta di approvvigionamento di </w:t>
       </w:r>
       <w:proofErr w:type="gramStart"/>
@@ -41790,7 +42069,7 @@
                     <pic:cNvPicPr/>
                   </pic:nvPicPr>
                   <pic:blipFill>
-                    <a:blip r:embed="rId58">
+                    <a:blip r:embed="rId60">
                       <a:extLst>
                         <a:ext uri="{28A0092B-C50C-407E-A947-70E740481C1C}">
                           <a14:useLocalDpi xmlns:a14="http://schemas.microsoft.com/office/drawing/2010/main" val="0"/>
@@ -41934,7 +42213,6 @@
           <w:szCs w:val="30"/>
           <w:lang w:val="it-IT"/>
         </w:rPr>
-        <w:lastRenderedPageBreak/>
         <w:drawing>
           <wp:inline distT="0" distB="0" distL="0" distR="0">
             <wp:extent cx="5943600" cy="2788920"/>
@@ -41951,7 +42229,7 @@
                     <pic:cNvPicPr/>
                   </pic:nvPicPr>
                   <pic:blipFill>
-                    <a:blip r:embed="rId59">
+                    <a:blip r:embed="rId61">
                       <a:extLst>
                         <a:ext uri="{28A0092B-C50C-407E-A947-70E740481C1C}">
                           <a14:useLocalDpi xmlns:a14="http://schemas.microsoft.com/office/drawing/2010/main" val="0"/>
@@ -42110,6 +42388,7 @@
           <w:szCs w:val="30"/>
           <w:lang w:val="it-IT"/>
         </w:rPr>
+        <w:lastRenderedPageBreak/>
         <w:drawing>
           <wp:inline distT="0" distB="0" distL="0" distR="0">
             <wp:extent cx="6672580" cy="1991360"/>
@@ -42126,7 +42405,7 @@
                     <pic:cNvPicPr/>
                   </pic:nvPicPr>
                   <pic:blipFill>
-                    <a:blip r:embed="rId60">
+                    <a:blip r:embed="rId62">
                       <a:extLst>
                         <a:ext uri="{28A0092B-C50C-407E-A947-70E740481C1C}">
                           <a14:useLocalDpi xmlns:a14="http://schemas.microsoft.com/office/drawing/2010/main" val="0"/>
@@ -42228,7 +42507,6 @@
           <w:szCs w:val="30"/>
           <w:lang w:val="it-IT"/>
         </w:rPr>
-        <w:lastRenderedPageBreak/>
         <w:drawing>
           <wp:inline distT="0" distB="0" distL="0" distR="0">
             <wp:extent cx="5943600" cy="3051175"/>
@@ -42245,7 +42523,7 @@
                     <pic:cNvPicPr/>
                   </pic:nvPicPr>
                   <pic:blipFill>
-                    <a:blip r:embed="rId61">
+                    <a:blip r:embed="rId63">
                       <a:extLst>
                         <a:ext uri="{28A0092B-C50C-407E-A947-70E740481C1C}">
                           <a14:useLocalDpi xmlns:a14="http://schemas.microsoft.com/office/drawing/2010/main" val="0"/>
@@ -42399,6 +42677,7 @@
           <w:sz w:val="30"/>
           <w:szCs w:val="30"/>
         </w:rPr>
+        <w:lastRenderedPageBreak/>
         <w:t xml:space="preserve">Aggiornamento delle specifiche di </w:t>
       </w:r>
       <w:proofErr w:type="gramStart"/>
@@ -42445,7 +42724,6 @@
           <w:szCs w:val="30"/>
           <w:lang w:val="it-IT"/>
         </w:rPr>
-        <w:lastRenderedPageBreak/>
         <w:drawing>
           <wp:inline distT="0" distB="0" distL="0" distR="0">
             <wp:extent cx="5943600" cy="4205605"/>
@@ -42462,7 +42740,7 @@
                     <pic:cNvPicPr/>
                   </pic:nvPicPr>
                   <pic:blipFill>
-                    <a:blip r:embed="rId62">
+                    <a:blip r:embed="rId64">
                       <a:extLst>
                         <a:ext uri="{28A0092B-C50C-407E-A947-70E740481C1C}">
                           <a14:useLocalDpi xmlns:a14="http://schemas.microsoft.com/office/drawing/2010/main" val="0"/>
@@ -44026,7 +44304,7 @@
       <w:rPr>
         <w:noProof/>
       </w:rPr>
-      <w:t>33</w:t>
+      <w:t>69</w:t>
     </w:r>
     <w:r>
       <w:fldChar w:fldCharType="end"/>
@@ -51029,7 +51307,7 @@
 </file>
 
 <file path=customXml/itemProps1.xml><?xml version="1.0" encoding="utf-8"?>
-<ds:datastoreItem xmlns:ds="http://schemas.openxmlformats.org/officeDocument/2006/customXml" ds:itemID="{D08E44C0-FFFD-4E6A-9552-B14ACFD3EE2B}">
+<ds:datastoreItem xmlns:ds="http://schemas.openxmlformats.org/officeDocument/2006/customXml" ds:itemID="{DEFBF7DB-D6B8-4EAC-8B29-A4823DF8FDB8}">
   <ds:schemaRefs>
     <ds:schemaRef ds:uri="http://schemas.openxmlformats.org/officeDocument/2006/bibliography"/>
   </ds:schemaRefs>

</xml_diff>